<commit_message>
fix: add OROG scholarship at 03.docx
</commit_message>
<xml_diff>
--- a/src/lib/formToDocx/docTemplate/FM-ENG-GRD-03.docx
+++ b/src/lib/formToDocx/docTemplate/FM-ENG-GRD-03.docx
@@ -4,7 +4,7 @@
   <w:body>
     <w:p>
       <w:pPr>
-        <w:pStyle w:val="Header"/>
+        <w:pStyle w:val="a7"/>
         <w:tabs>
           <w:tab w:val="clear" w:pos="9026"/>
           <w:tab w:val="right" w:pos="10064"/>
@@ -46,7 +46,7 @@
     </w:p>
     <w:p>
       <w:pPr>
-        <w:pStyle w:val="Header"/>
+        <w:pStyle w:val="a7"/>
         <w:tabs>
           <w:tab w:val="clear" w:pos="9026"/>
           <w:tab w:val="right" w:pos="9781"/>
@@ -96,7 +96,7 @@
     </w:p>
     <w:p>
       <w:pPr>
-        <w:pStyle w:val="Header"/>
+        <w:pStyle w:val="a7"/>
         <w:tabs>
           <w:tab w:val="clear" w:pos="9026"/>
           <w:tab w:val="left" w:pos="709"/>
@@ -995,7 +995,7 @@
     </w:p>
     <w:p>
       <w:pPr>
-        <w:pStyle w:val="ListParagraph"/>
+        <w:pStyle w:val="a3"/>
         <w:spacing w:after="0" w:line="240" w:lineRule="auto"/>
         <w:ind w:left="426"/>
         <w:rPr>
@@ -1035,7 +1035,7 @@
     </w:p>
     <w:p>
       <w:pPr>
-        <w:pStyle w:val="ListParagraph"/>
+        <w:pStyle w:val="a3"/>
         <w:numPr>
           <w:ilvl w:val="0"/>
           <w:numId w:val="8"/>
@@ -1060,7 +1060,7 @@
     </w:p>
     <w:p>
       <w:pPr>
-        <w:pStyle w:val="ListParagraph"/>
+        <w:pStyle w:val="a3"/>
         <w:spacing w:after="0" w:line="240" w:lineRule="auto"/>
         <w:ind w:left="1440" w:hanging="1014"/>
         <w:rPr>
@@ -1390,7 +1390,7 @@
     </w:p>
     <w:p>
       <w:pPr>
-        <w:pStyle w:val="ListParagraph"/>
+        <w:pStyle w:val="a3"/>
         <w:numPr>
           <w:ilvl w:val="0"/>
           <w:numId w:val="5"/>
@@ -1622,7 +1622,7 @@
     </w:p>
     <w:p>
       <w:pPr>
-        <w:pStyle w:val="ListParagraph"/>
+        <w:pStyle w:val="a3"/>
         <w:numPr>
           <w:ilvl w:val="0"/>
           <w:numId w:val="5"/>
@@ -1862,7 +1862,7 @@
     </w:p>
     <w:tbl>
       <w:tblPr>
-        <w:tblStyle w:val="TableGrid"/>
+        <w:tblStyle w:val="a6"/>
         <w:tblW w:w="0" w:type="auto"/>
         <w:tblBorders>
           <w:top w:val="none" w:sz="0" w:space="0" w:color="auto"/>
@@ -2606,7 +2606,7 @@
     </w:p>
     <w:p>
       <w:pPr>
-        <w:pStyle w:val="ListParagraph"/>
+        <w:pStyle w:val="a3"/>
         <w:tabs>
           <w:tab w:val="left" w:pos="1134"/>
         </w:tabs>
@@ -2657,7 +2657,7 @@
     </w:p>
     <w:p>
       <w:pPr>
-        <w:pStyle w:val="ListParagraph"/>
+        <w:pStyle w:val="a3"/>
         <w:tabs>
           <w:tab w:val="left" w:pos="1134"/>
         </w:tabs>
@@ -2683,7 +2683,7 @@
     </w:p>
     <w:p>
       <w:pPr>
-        <w:pStyle w:val="ListParagraph"/>
+        <w:pStyle w:val="a3"/>
         <w:spacing w:before="720" w:after="0" w:line="300" w:lineRule="exact"/>
         <w:ind w:left="5812"/>
         <w:jc w:val="center"/>
@@ -2713,7 +2713,6 @@
         <w:ind w:left="851" w:hanging="851"/>
         <w:rPr>
           <w:rFonts w:ascii="TH SarabunPSK" w:hAnsi="TH SarabunPSK" w:cs="TH SarabunPSK"/>
-          <w:color w:val="FF0000"/>
           <w:sz w:val="24"/>
           <w:szCs w:val="24"/>
         </w:rPr>
@@ -2797,11 +2796,29 @@
       </w:r>
       <w:r>
         <w:rPr>
-          <w:rFonts w:ascii="TH SarabunPSK" w:hAnsi="TH SarabunPSK" w:cs="TH SarabunPSK" w:hint="cs"/>
-          <w:sz w:val="24"/>
-          <w:szCs w:val="24"/>
-        </w:rPr>
-        <w:sym w:font="Wingdings" w:char="F06F"/>
+          <w:rFonts w:ascii="TH SarabunPSK" w:hAnsi="TH SarabunPSK" w:cs="TH SarabunPSK"/>
+          <w:sz w:val="24"/>
+          <w:szCs w:val="24"/>
+        </w:rPr>
+        <w:t>{</w:t>
+      </w:r>
+      <w:proofErr w:type="spellStart"/>
+      <w:r>
+        <w:rPr>
+          <w:rFonts w:ascii="TH SarabunPSK" w:hAnsi="TH SarabunPSK" w:cs="TH SarabunPSK"/>
+          <w:sz w:val="24"/>
+          <w:szCs w:val="24"/>
+        </w:rPr>
+        <w:t>nOROGScholar</w:t>
+      </w:r>
+      <w:proofErr w:type="spellEnd"/>
+      <w:r>
+        <w:rPr>
+          <w:rFonts w:ascii="TH SarabunPSK" w:hAnsi="TH SarabunPSK" w:cs="TH SarabunPSK"/>
+          <w:sz w:val="24"/>
+          <w:szCs w:val="24"/>
+        </w:rPr>
+        <w:t>}</w:t>
       </w:r>
       <w:r>
         <w:rPr>
@@ -2904,7 +2921,33 @@
           <w:sz w:val="24"/>
           <w:szCs w:val="24"/>
         </w:rPr>
-        <w:sym w:font="Wingdings" w:char="F06F"/>
+        <w:t>{</w:t>
+      </w:r>
+      <w:proofErr w:type="spellStart"/>
+      <w:r>
+        <w:rPr>
+          <w:rFonts w:ascii="TH SarabunPSK" w:hAnsi="TH SarabunPSK" w:cs="TH SarabunPSK"/>
+          <w:sz w:val="24"/>
+          <w:szCs w:val="24"/>
+        </w:rPr>
+        <w:t>y</w:t>
+      </w:r>
+      <w:r>
+        <w:rPr>
+          <w:rFonts w:ascii="TH SarabunPSK" w:hAnsi="TH SarabunPSK" w:cs="TH SarabunPSK"/>
+          <w:sz w:val="24"/>
+          <w:szCs w:val="24"/>
+        </w:rPr>
+        <w:t>OROGScholar</w:t>
+      </w:r>
+      <w:proofErr w:type="spellEnd"/>
+      <w:r>
+        <w:rPr>
+          <w:rFonts w:ascii="TH SarabunPSK" w:hAnsi="TH SarabunPSK" w:cs="TH SarabunPSK"/>
+          <w:sz w:val="24"/>
+          <w:szCs w:val="24"/>
+        </w:rPr>
+        <w:t>}</w:t>
       </w:r>
       <w:r>
         <w:rPr>
@@ -3367,7 +3410,7 @@
 <w:ftr xmlns:wpc="http://schemas.microsoft.com/office/word/2010/wordprocessingCanvas" xmlns:cx="http://schemas.microsoft.com/office/drawing/2014/chartex" xmlns:cx1="http://schemas.microsoft.com/office/drawing/2015/9/8/chartex" xmlns:cx2="http://schemas.microsoft.com/office/drawing/2015/10/21/chartex" xmlns:cx3="http://schemas.microsoft.com/office/drawing/2016/5/9/chartex" xmlns:cx4="http://schemas.microsoft.com/office/drawing/2016/5/10/chartex" xmlns:cx5="http://schemas.microsoft.com/office/drawing/2016/5/11/chartex" xmlns:cx6="http://schemas.microsoft.com/office/drawing/2016/5/12/chartex" xmlns:cx7="http://schemas.microsoft.com/office/drawing/2016/5/13/chartex" xmlns:cx8="http://schemas.microsoft.com/office/drawing/2016/5/14/chartex" xmlns:mc="http://schemas.openxmlformats.org/markup-compatibility/2006" xmlns:aink="http://schemas.microsoft.com/office/drawing/2016/ink" xmlns:am3d="http://schemas.microsoft.com/office/drawing/2017/model3d" xmlns:o="urn:schemas-microsoft-com:office:office" xmlns:oel="http://schemas.microsoft.com/office/2019/extlst" xmlns:r="http://schemas.openxmlformats.org/officeDocument/2006/relationships" xmlns:m="http://schemas.openxmlformats.org/officeDocument/2006/math" xmlns:v="urn:schemas-microsoft-com:vml" xmlns:wp14="http://schemas.microsoft.com/office/word/2010/wordprocessingDrawing" xmlns:wp="http://schemas.openxmlformats.org/drawingml/2006/wordprocessingDrawing" xmlns:w10="urn:schemas-microsoft-com:office:word" xmlns:w="http://schemas.openxmlformats.org/wordprocessingml/2006/main" xmlns:w14="http://schemas.microsoft.com/office/word/2010/wordml" xmlns:w15="http://schemas.microsoft.com/office/word/2012/wordml" xmlns:w16cex="http://schemas.microsoft.com/office/word/2018/wordml/cex" xmlns:w16cid="http://schemas.microsoft.com/office/word/2016/wordml/cid" xmlns:w16="http://schemas.microsoft.com/office/word/2018/wordml" xmlns:w16du="http://schemas.microsoft.com/office/word/2023/wordml/word16du" xmlns:w16sdtdh="http://schemas.microsoft.com/office/word/2020/wordml/sdtdatahash" xmlns:w16se="http://schemas.microsoft.com/office/word/2015/wordml/symex" xmlns:wpg="http://schemas.microsoft.com/office/word/2010/wordprocessingGroup" xmlns:wpi="http://schemas.microsoft.com/office/word/2010/wordprocessingInk" xmlns:wne="http://schemas.microsoft.com/office/word/2006/wordml" xmlns:wps="http://schemas.microsoft.com/office/word/2010/wordprocessingShape" mc:Ignorable="w14 w15 w16se w16cid w16 w16cex w16sdtdh w16du wp14">
   <w:p>
     <w:pPr>
-      <w:pStyle w:val="Footer"/>
+      <w:pStyle w:val="a9"/>
       <w:jc w:val="right"/>
       <w:rPr>
         <w:szCs w:val="22"/>
@@ -4398,7 +4441,7 @@
   </w:tbl>
   <w:p>
     <w:pPr>
-      <w:pStyle w:val="Header"/>
+      <w:pStyle w:val="a7"/>
       <w:tabs>
         <w:tab w:val="clear" w:pos="9026"/>
         <w:tab w:val="left" w:pos="0"/>
@@ -5446,18 +5489,17 @@
     <w:lsdException w:name="Unresolved Mention" w:semiHidden="1" w:unhideWhenUsed="1"/>
     <w:lsdException w:name="Smart Link" w:semiHidden="1" w:unhideWhenUsed="1"/>
   </w:latentStyles>
-  <w:style w:type="paragraph" w:default="1" w:styleId="Normal">
+  <w:style w:type="paragraph" w:default="1" w:styleId="a">
     <w:name w:val="Normal"/>
     <w:qFormat/>
     <w:rsid w:val="00174C27"/>
   </w:style>
-  <w:style w:type="character" w:default="1" w:styleId="DefaultParagraphFont">
+  <w:style w:type="character" w:default="1" w:styleId="a0">
     <w:name w:val="Default Paragraph Font"/>
     <w:uiPriority w:val="1"/>
-    <w:semiHidden/>
     <w:unhideWhenUsed/>
   </w:style>
-  <w:style w:type="table" w:default="1" w:styleId="TableNormal">
+  <w:style w:type="table" w:default="1" w:styleId="a1">
     <w:name w:val="Normal Table"/>
     <w:uiPriority w:val="99"/>
     <w:semiHidden/>
@@ -5472,15 +5514,15 @@
       </w:tblCellMar>
     </w:tblPr>
   </w:style>
-  <w:style w:type="numbering" w:default="1" w:styleId="NoList">
+  <w:style w:type="numbering" w:default="1" w:styleId="a2">
     <w:name w:val="No List"/>
     <w:uiPriority w:val="99"/>
     <w:semiHidden/>
     <w:unhideWhenUsed/>
   </w:style>
-  <w:style w:type="paragraph" w:styleId="ListParagraph">
+  <w:style w:type="paragraph" w:styleId="a3">
     <w:name w:val="List Paragraph"/>
-    <w:basedOn w:val="Normal"/>
+    <w:basedOn w:val="a"/>
     <w:uiPriority w:val="34"/>
     <w:qFormat/>
     <w:rsid w:val="0051184C"/>
@@ -5489,10 +5531,10 @@
       <w:contextualSpacing/>
     </w:pPr>
   </w:style>
-  <w:style w:type="paragraph" w:styleId="BalloonText">
+  <w:style w:type="paragraph" w:styleId="a4">
     <w:name w:val="Balloon Text"/>
-    <w:basedOn w:val="Normal"/>
-    <w:link w:val="BalloonTextChar"/>
+    <w:basedOn w:val="a"/>
+    <w:link w:val="a5"/>
     <w:uiPriority w:val="99"/>
     <w:semiHidden/>
     <w:unhideWhenUsed/>
@@ -5506,10 +5548,10 @@
       <w:szCs w:val="20"/>
     </w:rPr>
   </w:style>
-  <w:style w:type="character" w:customStyle="1" w:styleId="BalloonTextChar">
-    <w:name w:val="Balloon Text Char"/>
-    <w:basedOn w:val="DefaultParagraphFont"/>
-    <w:link w:val="BalloonText"/>
+  <w:style w:type="character" w:customStyle="1" w:styleId="a5">
+    <w:name w:val="ข้อความบอลลูน อักขระ"/>
+    <w:basedOn w:val="a0"/>
+    <w:link w:val="a4"/>
     <w:uiPriority w:val="99"/>
     <w:semiHidden/>
     <w:rsid w:val="00562C01"/>
@@ -5519,9 +5561,9 @@
       <w:szCs w:val="20"/>
     </w:rPr>
   </w:style>
-  <w:style w:type="table" w:styleId="TableGrid">
+  <w:style w:type="table" w:styleId="a6">
     <w:name w:val="Table Grid"/>
-    <w:basedOn w:val="TableNormal"/>
+    <w:basedOn w:val="a1"/>
     <w:uiPriority w:val="59"/>
     <w:rsid w:val="00EC4CA7"/>
     <w:pPr>
@@ -5538,10 +5580,10 @@
       </w:tblBorders>
     </w:tblPr>
   </w:style>
-  <w:style w:type="paragraph" w:styleId="Header">
+  <w:style w:type="paragraph" w:styleId="a7">
     <w:name w:val="header"/>
-    <w:basedOn w:val="Normal"/>
-    <w:link w:val="HeaderChar"/>
+    <w:basedOn w:val="a"/>
+    <w:link w:val="a8"/>
     <w:uiPriority w:val="99"/>
     <w:unhideWhenUsed/>
     <w:rsid w:val="00A53C4C"/>
@@ -5553,17 +5595,17 @@
       <w:spacing w:after="0" w:line="240" w:lineRule="auto"/>
     </w:pPr>
   </w:style>
-  <w:style w:type="character" w:customStyle="1" w:styleId="HeaderChar">
-    <w:name w:val="Header Char"/>
-    <w:basedOn w:val="DefaultParagraphFont"/>
-    <w:link w:val="Header"/>
+  <w:style w:type="character" w:customStyle="1" w:styleId="a8">
+    <w:name w:val="หัวกระดาษ อักขระ"/>
+    <w:basedOn w:val="a0"/>
+    <w:link w:val="a7"/>
     <w:uiPriority w:val="99"/>
     <w:rsid w:val="00A53C4C"/>
   </w:style>
-  <w:style w:type="paragraph" w:styleId="Footer">
+  <w:style w:type="paragraph" w:styleId="a9">
     <w:name w:val="footer"/>
-    <w:basedOn w:val="Normal"/>
-    <w:link w:val="FooterChar"/>
+    <w:basedOn w:val="a"/>
+    <w:link w:val="aa"/>
     <w:uiPriority w:val="99"/>
     <w:unhideWhenUsed/>
     <w:rsid w:val="00A53C4C"/>
@@ -5575,16 +5617,16 @@
       <w:spacing w:after="0" w:line="240" w:lineRule="auto"/>
     </w:pPr>
   </w:style>
-  <w:style w:type="character" w:customStyle="1" w:styleId="FooterChar">
-    <w:name w:val="Footer Char"/>
-    <w:basedOn w:val="DefaultParagraphFont"/>
-    <w:link w:val="Footer"/>
+  <w:style w:type="character" w:customStyle="1" w:styleId="aa">
+    <w:name w:val="ท้ายกระดาษ อักขระ"/>
+    <w:basedOn w:val="a0"/>
+    <w:link w:val="a9"/>
     <w:uiPriority w:val="99"/>
     <w:rsid w:val="00A53C4C"/>
   </w:style>
   <w:style w:type="paragraph" w:customStyle="1" w:styleId="Tabletext">
     <w:name w:val="Table text"/>
-    <w:basedOn w:val="Normal"/>
+    <w:basedOn w:val="a"/>
     <w:rsid w:val="00012B2D"/>
     <w:pPr>
       <w:spacing w:after="40" w:line="240" w:lineRule="auto"/>

</xml_diff>